<commit_message>
try to change some values.
</commit_message>
<xml_diff>
--- a/resume.docx
+++ b/resume.docx
@@ -2,31 +2,31 @@
 <file path=word/document.xml><?xml version="1.0" encoding="utf-8"?>
 <w:document xmlns:w="http://schemas.openxmlformats.org/wordprocessingml/2006/main" xmlns:m="http://schemas.openxmlformats.org/officeDocument/2006/math" xmlns:r="http://schemas.openxmlformats.org/officeDocument/2006/relationships" xmlns:o="urn:schemas-microsoft-com:office:office" xmlns:v="urn:schemas-microsoft-com:vml" xmlns:w10="urn:schemas-microsoft-com:office:word" xmlns:a="http://schemas.openxmlformats.org/drawingml/2006/main" xmlns:pic="http://schemas.openxmlformats.org/drawingml/2006/picture" xmlns:wp="http://schemas.openxmlformats.org/drawingml/2006/wordprocessingDrawing">
   <w:body>
-    <w:bookmarkStart w:id="21" w:name="stephen-tudor"/>
     <w:p>
       <w:pPr>
         <w:pStyle w:val="Heading1"/>
       </w:pPr>
+      <w:bookmarkStart w:id="21" w:name="stephen-tudor"/>
+      <w:bookmarkEnd w:id="21"/>
       <w:r>
         <w:t xml:space="preserve">Stephen Tudor</w:t>
       </w:r>
     </w:p>
-    <w:bookmarkEnd w:id="21"/>
-    <w:bookmarkStart w:id="22" w:name="front-end-web-developer"/>
     <w:p>
       <w:pPr>
         <w:pStyle w:val="Heading2"/>
       </w:pPr>
+      <w:bookmarkStart w:id="22" w:name="front-end-web-developer"/>
+      <w:bookmarkEnd w:id="22"/>
       <w:r>
         <w:t xml:space="preserve">Front-end Web Developer</w:t>
       </w:r>
     </w:p>
-    <w:bookmarkEnd w:id="22"/>
-    <w:p>
-      <w:pPr>
-        <w:pStyle w:val="Compact"/>
-        <w:numPr>
-          <w:numId w:val="2"/>
+    <w:p>
+      <w:pPr>
+        <w:pStyle w:val="Compact"/>
+        <w:numPr>
+          <w:numId w:val="1001"/>
           <w:ilvl w:val="0"/>
         </w:numPr>
       </w:pPr>
@@ -39,7 +39,7 @@
       <w:hyperlink r:id="rId23">
         <w:r>
           <w:rPr>
-            <w:rStyle w:val="Link"/>
+            <w:rStyle w:val="Hyperlink"/>
           </w:rPr>
           <w:t xml:space="preserve">610-590-4484</w:t>
         </w:r>
@@ -49,7 +49,7 @@
       <w:pPr>
         <w:pStyle w:val="Compact"/>
         <w:numPr>
-          <w:numId w:val="2"/>
+          <w:numId w:val="1001"/>
           <w:ilvl w:val="0"/>
         </w:numPr>
       </w:pPr>
@@ -62,17 +62,17 @@
       <w:hyperlink r:id="rId24">
         <w:r>
           <w:rPr>
-            <w:rStyle w:val="Link"/>
-          </w:rPr>
-          <w:t xml:space="preserve">smt@stephentudor.com</w:t>
-        </w:r>
-      </w:hyperlink>
-    </w:p>
-    <w:p>
-      <w:pPr>
-        <w:pStyle w:val="Compact"/>
-        <w:numPr>
-          <w:numId w:val="2"/>
+            <w:rStyle w:val="Hyperlink"/>
+          </w:rPr>
+          <w:t xml:space="preserve">tinysilk@hotmail.com</w:t>
+        </w:r>
+      </w:hyperlink>
+    </w:p>
+    <w:p>
+      <w:pPr>
+        <w:pStyle w:val="Compact"/>
+        <w:numPr>
+          <w:numId w:val="1001"/>
           <w:ilvl w:val="0"/>
         </w:numPr>
       </w:pPr>
@@ -85,7 +85,7 @@
       <w:hyperlink r:id="rId25">
         <w:r>
           <w:rPr>
-            <w:rStyle w:val="Link"/>
+            <w:rStyle w:val="Hyperlink"/>
           </w:rPr>
           <w:t xml:space="preserve">stephentudor.com</w:t>
         </w:r>
@@ -95,7 +95,7 @@
       <w:pPr>
         <w:pStyle w:val="Compact"/>
         <w:numPr>
-          <w:numId w:val="2"/>
+          <w:numId w:val="1001"/>
           <w:ilvl w:val="0"/>
         </w:numPr>
       </w:pPr>
@@ -108,7 +108,7 @@
       <w:hyperlink r:id="rId26">
         <w:r>
           <w:rPr>
-            <w:rStyle w:val="Link"/>
+            <w:rStyle w:val="Hyperlink"/>
           </w:rPr>
           <w:t xml:space="preserve">smt</w:t>
         </w:r>
@@ -118,7 +118,7 @@
       <w:pPr>
         <w:pStyle w:val="Compact"/>
         <w:numPr>
-          <w:numId w:val="2"/>
+          <w:numId w:val="1001"/>
           <w:ilvl w:val="0"/>
         </w:numPr>
       </w:pPr>
@@ -131,57 +131,112 @@
       <w:hyperlink r:id="rId27">
         <w:r>
           <w:rPr>
-            <w:rStyle w:val="Link"/>
+            <w:rStyle w:val="Hyperlink"/>
           </w:rPr>
           <w:t xml:space="preserve">@tagsoup</w:t>
         </w:r>
       </w:hyperlink>
     </w:p>
-    <w:bookmarkStart w:id="28" w:name="summary"/>
     <w:p>
       <w:pPr>
         <w:pStyle w:val="Heading2"/>
       </w:pPr>
+      <w:bookmarkStart w:id="28" w:name="summary"/>
+      <w:bookmarkEnd w:id="28"/>
       <w:r>
         <w:t xml:space="preserve">Summary</w:t>
       </w:r>
     </w:p>
-    <w:bookmarkEnd w:id="28"/>
-    <w:p>
-      <w:r>
-        <w:t xml:space="preserve">I am an experienced front-end developer who has led development for multiple successful $1MM+ projects. I am passionate about building high quality apps and user interfaces with modern web technologies. Through being conversant in server-side engineering, visual/UX design, and project management practices, I am able to execute end-to-end on a product or project.</w:t>
-      </w:r>
-    </w:p>
-    <w:bookmarkStart w:id="29" w:name="specialties"/>
+    <w:p>
+      <w:pPr>
+        <w:pStyle w:val="FirstParagraph"/>
+      </w:pPr>
+      <w:r>
+        <w:t xml:space="preserve">I am an experienced front-end developer who has led development for multiple</w:t>
+      </w:r>
+      <w:r>
+        <w:t xml:space="preserve"> </w:t>
+      </w:r>
+      <w:r>
+        <w:t xml:space="preserve">successful $1MM+ projects. I am passionate about building high quality apps and</w:t>
+      </w:r>
+      <w:r>
+        <w:t xml:space="preserve"> </w:t>
+      </w:r>
+      <w:r>
+        <w:t xml:space="preserve">user interfaces with modern web technologies. Through being conversant in</w:t>
+      </w:r>
+      <w:r>
+        <w:t xml:space="preserve"> </w:t>
+      </w:r>
+      <w:r>
+        <w:t xml:space="preserve">server-side engineering, visual/UX design, and project management practices,</w:t>
+      </w:r>
+      <w:r>
+        <w:t xml:space="preserve"> </w:t>
+      </w:r>
+      <w:r>
+        <w:t xml:space="preserve">I am able to execute end-to-end on a product or project.</w:t>
+      </w:r>
+    </w:p>
     <w:p>
       <w:pPr>
         <w:pStyle w:val="Heading2"/>
       </w:pPr>
+      <w:bookmarkStart w:id="29" w:name="specialties"/>
+      <w:bookmarkEnd w:id="29"/>
       <w:r>
         <w:t xml:space="preserve">Specialties</w:t>
       </w:r>
     </w:p>
-    <w:bookmarkEnd w:id="29"/>
-    <w:p>
-      <w:r>
-        <w:t xml:space="preserve">Authoring great user experiences with JavaScript, HTML, and CSS. Advocating for the open web. Managing and mentoring dev teams. Performing code reviews. Writing white papers and API documentation. Particating in the black art of software estimation. Drawing from a strong background in many diverse web technologies and frameworks.</w:t>
-      </w:r>
-    </w:p>
-    <w:bookmarkStart w:id="30" w:name="experience"/>
+    <w:p>
+      <w:pPr>
+        <w:pStyle w:val="FirstParagraph"/>
+      </w:pPr>
+      <w:r>
+        <w:t xml:space="preserve">Authoring great user experiences with JavaScript, HTML, and CSS. Advocating for</w:t>
+      </w:r>
+      <w:r>
+        <w:t xml:space="preserve"> </w:t>
+      </w:r>
+      <w:r>
+        <w:t xml:space="preserve">the open web. Managing and mentoring dev teams. Performing code reviews.</w:t>
+      </w:r>
+      <w:r>
+        <w:t xml:space="preserve"> </w:t>
+      </w:r>
+      <w:r>
+        <w:t xml:space="preserve">Writing white papers and API documentation. Particating in the black art of</w:t>
+      </w:r>
+      <w:r>
+        <w:t xml:space="preserve"> </w:t>
+      </w:r>
+      <w:r>
+        <w:t xml:space="preserve">software estimation. Drawing from a strong background in many diverse web</w:t>
+      </w:r>
+      <w:r>
+        <w:t xml:space="preserve"> </w:t>
+      </w:r>
+      <w:r>
+        <w:t xml:space="preserve">technologies and frameworks.</w:t>
+      </w:r>
+    </w:p>
     <w:p>
       <w:pPr>
         <w:pStyle w:val="Heading2"/>
       </w:pPr>
+      <w:bookmarkStart w:id="30" w:name="experience"/>
+      <w:bookmarkEnd w:id="30"/>
       <w:r>
         <w:t xml:space="preserve">Experience</w:t>
       </w:r>
     </w:p>
-    <w:bookmarkEnd w:id="30"/>
-    <w:bookmarkStart w:id="32" w:name="ux-developer-at-ebay-enterprise"/>
     <w:p>
       <w:pPr>
         <w:pStyle w:val="Heading3"/>
       </w:pPr>
+      <w:bookmarkStart w:id="32" w:name="ux-developer-at-ebay-enterprise"/>
+      <w:bookmarkEnd w:id="32"/>
       <w:r>
         <w:rPr>
           <w:b/>
@@ -200,14 +255,16 @@
       <w:hyperlink r:id="rId31">
         <w:r>
           <w:rPr>
-            <w:rStyle w:val="Link"/>
+            <w:rStyle w:val="Hyperlink"/>
           </w:rPr>
           <w:t xml:space="preserve">eBay Enterprise</w:t>
         </w:r>
       </w:hyperlink>
     </w:p>
-    <w:bookmarkEnd w:id="32"/>
-    <w:p>
+    <w:p>
+      <w:pPr>
+        <w:pStyle w:val="FirstParagraph"/>
+      </w:pPr>
       <w:r>
         <w:rPr>
           <w:i/>
@@ -216,15 +273,49 @@
       </w:r>
     </w:p>
     <w:p>
-      <w:r>
-        <w:t xml:space="preserve">As a member of the Solution Innovations team, I am creating a RWD pattern library as the system of record and living style guide for the next version of the Magento reference store. I also support sales activities by building and deploying various tools and services, such as a third-party JavaScript app that enables users to annotate any website with content authored in a WordPress blog.</w:t>
-      </w:r>
-    </w:p>
-    <w:bookmarkStart w:id="34" w:name="senior-software-engineer-at-epam-empathy-lab"/>
+      <w:pPr>
+        <w:pStyle w:val="BodyText"/>
+      </w:pPr>
+      <w:r>
+        <w:t xml:space="preserve">As a member of the Solution Innovations team, I am creating a RWD pattern</w:t>
+      </w:r>
+      <w:r>
+        <w:t xml:space="preserve"> </w:t>
+      </w:r>
+      <w:r>
+        <w:t xml:space="preserve">library as the system of record and living style guide for the next version of</w:t>
+      </w:r>
+      <w:r>
+        <w:t xml:space="preserve"> </w:t>
+      </w:r>
+      <w:r>
+        <w:t xml:space="preserve">the Magento reference store. I also support sales activities by building and</w:t>
+      </w:r>
+      <w:r>
+        <w:t xml:space="preserve"> </w:t>
+      </w:r>
+      <w:r>
+        <w:t xml:space="preserve">deploying various tools and services, such as a third-party JavaScript app that</w:t>
+      </w:r>
+      <w:r>
+        <w:t xml:space="preserve"> </w:t>
+      </w:r>
+      <w:r>
+        <w:t xml:space="preserve">enables users to annotate any website with content authored in a WordPress</w:t>
+      </w:r>
+      <w:r>
+        <w:t xml:space="preserve"> </w:t>
+      </w:r>
+      <w:r>
+        <w:t xml:space="preserve">blog.</w:t>
+      </w:r>
+    </w:p>
     <w:p>
       <w:pPr>
         <w:pStyle w:val="Heading3"/>
       </w:pPr>
+      <w:bookmarkStart w:id="34" w:name="senior-software-engineer-at-epam-empathy-lab"/>
+      <w:bookmarkEnd w:id="34"/>
       <w:r>
         <w:rPr>
           <w:b/>
@@ -243,14 +334,16 @@
       <w:hyperlink r:id="rId33">
         <w:r>
           <w:rPr>
-            <w:rStyle w:val="Link"/>
+            <w:rStyle w:val="Hyperlink"/>
           </w:rPr>
           <w:t xml:space="preserve">EPAM Empathy Lab</w:t>
         </w:r>
       </w:hyperlink>
     </w:p>
-    <w:bookmarkEnd w:id="34"/>
-    <w:p>
+    <w:p>
+      <w:pPr>
+        <w:pStyle w:val="FirstParagraph"/>
+      </w:pPr>
       <w:r>
         <w:rPr>
           <w:i/>
@@ -265,15 +358,43 @@
       </w:r>
     </w:p>
     <w:p>
-      <w:r>
-        <w:t xml:space="preserve">Championed a more collaborative process for responsive web design between the UX and development disciplines. Curated an internal static web framework and responsive pattern library to be used on multiple projects. Lead development on responsive prototypes for NBC Universal, DIRECTV, AIG, Lionsgate, and the USA Network.</w:t>
-      </w:r>
-    </w:p>
-    <w:bookmarkStart w:id="36" w:name="senior-web-developer-at-empathy-lab"/>
+      <w:pPr>
+        <w:pStyle w:val="BodyText"/>
+      </w:pPr>
+      <w:r>
+        <w:t xml:space="preserve">Championed a more collaborative process for responsive web design between the</w:t>
+      </w:r>
+      <w:r>
+        <w:t xml:space="preserve"> </w:t>
+      </w:r>
+      <w:r>
+        <w:t xml:space="preserve">UX and development disciplines. Curated an internal static web framework and</w:t>
+      </w:r>
+      <w:r>
+        <w:t xml:space="preserve"> </w:t>
+      </w:r>
+      <w:r>
+        <w:t xml:space="preserve">responsive pattern library to be used on multiple projects. Lead development</w:t>
+      </w:r>
+      <w:r>
+        <w:t xml:space="preserve"> </w:t>
+      </w:r>
+      <w:r>
+        <w:t xml:space="preserve">on responsive prototypes for NBC Universal, DIRECTV, AIG, Lionsgate, and the</w:t>
+      </w:r>
+      <w:r>
+        <w:t xml:space="preserve"> </w:t>
+      </w:r>
+      <w:r>
+        <w:t xml:space="preserve">USA Network.</w:t>
+      </w:r>
+    </w:p>
     <w:p>
       <w:pPr>
         <w:pStyle w:val="Heading3"/>
       </w:pPr>
+      <w:bookmarkStart w:id="36" w:name="senior-web-developer-at-empathy-lab"/>
+      <w:bookmarkEnd w:id="36"/>
       <w:r>
         <w:rPr>
           <w:b/>
@@ -292,14 +413,16 @@
       <w:hyperlink r:id="rId35">
         <w:r>
           <w:rPr>
-            <w:rStyle w:val="Link"/>
+            <w:rStyle w:val="Hyperlink"/>
           </w:rPr>
           <w:t xml:space="preserve">Empathy Lab</w:t>
         </w:r>
       </w:hyperlink>
     </w:p>
-    <w:bookmarkEnd w:id="36"/>
-    <w:p>
+    <w:p>
+      <w:pPr>
+        <w:pStyle w:val="FirstParagraph"/>
+      </w:pPr>
       <w:r>
         <w:rPr>
           <w:i/>
@@ -314,15 +437,37 @@
       </w:r>
     </w:p>
     <w:p>
-      <w:r>
-        <w:t xml:space="preserve">Created front-end web applications on tight deadlines for marquee clientele. Responsible for estimating work, vetting UX designs prior to development, developing key features, assisting team members on challenging sections of code, performing code reviews, and coordinating releases.</w:t>
-      </w:r>
-    </w:p>
-    <w:bookmarkStart w:id="37" w:name="web-developer-at-empathy-lab"/>
+      <w:pPr>
+        <w:pStyle w:val="BodyText"/>
+      </w:pPr>
+      <w:r>
+        <w:t xml:space="preserve">Created front-end web applications on tight deadlines for marquee clientele.</w:t>
+      </w:r>
+      <w:r>
+        <w:t xml:space="preserve"> </w:t>
+      </w:r>
+      <w:r>
+        <w:t xml:space="preserve">Responsible for estimating work, vetting UX designs prior to development,</w:t>
+      </w:r>
+      <w:r>
+        <w:t xml:space="preserve"> </w:t>
+      </w:r>
+      <w:r>
+        <w:t xml:space="preserve">developing key features, assisting team members on challenging sections of</w:t>
+      </w:r>
+      <w:r>
+        <w:t xml:space="preserve"> </w:t>
+      </w:r>
+      <w:r>
+        <w:t xml:space="preserve">code, performing code reviews, and coordinating releases.</w:t>
+      </w:r>
+    </w:p>
     <w:p>
       <w:pPr>
         <w:pStyle w:val="Heading3"/>
       </w:pPr>
+      <w:bookmarkStart w:id="37" w:name="web-developer-at-empathy-lab"/>
+      <w:bookmarkEnd w:id="37"/>
       <w:r>
         <w:rPr>
           <w:b/>
@@ -341,14 +486,16 @@
       <w:hyperlink r:id="rId35">
         <w:r>
           <w:rPr>
-            <w:rStyle w:val="Link"/>
+            <w:rStyle w:val="Hyperlink"/>
           </w:rPr>
           <w:t xml:space="preserve">Empathy Lab</w:t>
         </w:r>
       </w:hyperlink>
     </w:p>
-    <w:bookmarkEnd w:id="37"/>
-    <w:p>
+    <w:p>
+      <w:pPr>
+        <w:pStyle w:val="FirstParagraph"/>
+      </w:pPr>
       <w:r>
         <w:rPr>
           <w:i/>
@@ -363,15 +510,37 @@
       </w:r>
     </w:p>
     <w:p>
-      <w:r>
-        <w:t xml:space="preserve">Authored standards-based HTML, CSS, and JavaScript for websites representing a broad range of internationally recognized brands: Sesame Street, Sprout, Lexmark, StrideRite, Walgreens, Verizon, Comcast, 21st Century Insurance, Liberty Global, American Red Cross.</w:t>
-      </w:r>
-    </w:p>
-    <w:bookmarkStart w:id="39" w:name="it-director-at-artisan-custom-doorworks"/>
+      <w:pPr>
+        <w:pStyle w:val="BodyText"/>
+      </w:pPr>
+      <w:r>
+        <w:t xml:space="preserve">Authored standards-based HTML, CSS, and JavaScript for websites representing</w:t>
+      </w:r>
+      <w:r>
+        <w:t xml:space="preserve"> </w:t>
+      </w:r>
+      <w:r>
+        <w:t xml:space="preserve">a broad range of internationally recognized brands: Sesame Street, Sprout,</w:t>
+      </w:r>
+      <w:r>
+        <w:t xml:space="preserve"> </w:t>
+      </w:r>
+      <w:r>
+        <w:t xml:space="preserve">Lexmark, StrideRite, Walgreens, Verizon, Comcast, 21st Century Insurance,</w:t>
+      </w:r>
+      <w:r>
+        <w:t xml:space="preserve"> </w:t>
+      </w:r>
+      <w:r>
+        <w:t xml:space="preserve">Liberty Global, American Red Cross.</w:t>
+      </w:r>
+    </w:p>
     <w:p>
       <w:pPr>
         <w:pStyle w:val="Heading3"/>
       </w:pPr>
+      <w:bookmarkStart w:id="39" w:name="it-director-at-artisan-custom-doorworks"/>
+      <w:bookmarkEnd w:id="39"/>
       <w:r>
         <w:rPr>
           <w:b/>
@@ -390,14 +559,16 @@
       <w:hyperlink r:id="rId38">
         <w:r>
           <w:rPr>
-            <w:rStyle w:val="Link"/>
+            <w:rStyle w:val="Hyperlink"/>
           </w:rPr>
           <w:t xml:space="preserve">Artisan Custom Doorworks</w:t>
         </w:r>
       </w:hyperlink>
     </w:p>
-    <w:bookmarkEnd w:id="39"/>
-    <w:p>
+    <w:p>
+      <w:pPr>
+        <w:pStyle w:val="FirstParagraph"/>
+      </w:pPr>
       <w:r>
         <w:rPr>
           <w:i/>
@@ -412,15 +583,31 @@
       </w:r>
     </w:p>
     <w:p>
-      <w:r>
-        <w:t xml:space="preserve">Designed the corporate website with a library of over 8,000 searchable PDF docemunts. Developed in-house sales and management application in Rails, while supporting and customizing business systems and applications.</w:t>
-      </w:r>
-    </w:p>
-    <w:bookmarkStart w:id="41" w:name="president-at-tudor-studio"/>
+      <w:pPr>
+        <w:pStyle w:val="BodyText"/>
+      </w:pPr>
+      <w:r>
+        <w:t xml:space="preserve">Designed the corporate website with a library of over 8,000 searchable PDF</w:t>
+      </w:r>
+      <w:r>
+        <w:t xml:space="preserve"> </w:t>
+      </w:r>
+      <w:r>
+        <w:t xml:space="preserve">docemunts. Developed in-house sales and management application in Rails, while</w:t>
+      </w:r>
+      <w:r>
+        <w:t xml:space="preserve"> </w:t>
+      </w:r>
+      <w:r>
+        <w:t xml:space="preserve">supporting and customizing business systems and applications.</w:t>
+      </w:r>
+    </w:p>
     <w:p>
       <w:pPr>
         <w:pStyle w:val="Heading3"/>
       </w:pPr>
+      <w:bookmarkStart w:id="41" w:name="president-at-tudor-studio"/>
+      <w:bookmarkEnd w:id="41"/>
       <w:r>
         <w:rPr>
           <w:b/>
@@ -439,14 +626,16 @@
       <w:hyperlink r:id="rId40">
         <w:r>
           <w:rPr>
-            <w:rStyle w:val="Link"/>
+            <w:rStyle w:val="Hyperlink"/>
           </w:rPr>
           <w:t xml:space="preserve">Tudor Studio</w:t>
         </w:r>
       </w:hyperlink>
     </w:p>
-    <w:bookmarkEnd w:id="41"/>
-    <w:p>
+    <w:p>
+      <w:pPr>
+        <w:pStyle w:val="FirstParagraph"/>
+      </w:pPr>
       <w:r>
         <w:rPr>
           <w:i/>
@@ -455,23 +644,59 @@
       </w:r>
     </w:p>
     <w:p>
-      <w:r>
-        <w:t xml:space="preserve">Providing professional web consulting and development services, from individuals and small businesses to Fortune 500 companies. Designing and developing hosted web applications with open source frameworks like Ruby on Rails. Integrating CMS and eCommerce applications.</w:t>
-      </w:r>
-    </w:p>
-    <w:bookmarkStart w:id="42" w:name="skills-expertise"/>
+      <w:pPr>
+        <w:pStyle w:val="BodyText"/>
+      </w:pPr>
+      <w:r>
+        <w:t xml:space="preserve">Providing professional web consulting and development services, from</w:t>
+      </w:r>
+      <w:r>
+        <w:t xml:space="preserve"> </w:t>
+      </w:r>
+      <w:r>
+        <w:t xml:space="preserve">individuals and small businesses to Fortune 500 companies. Designing and</w:t>
+      </w:r>
+      <w:r>
+        <w:t xml:space="preserve"> </w:t>
+      </w:r>
+      <w:r>
+        <w:t xml:space="preserve">developing hosted web applications with open source frameworks like Ruby on</w:t>
+      </w:r>
+      <w:r>
+        <w:t xml:space="preserve"> </w:t>
+      </w:r>
+      <w:r>
+        <w:t xml:space="preserve">Rails. Integrating CMS and eCommerce applications.</w:t>
+      </w:r>
+    </w:p>
     <w:p>
       <w:pPr>
         <w:pStyle w:val="Heading2"/>
       </w:pPr>
+      <w:bookmarkStart w:id="42" w:name="skills-expertise"/>
+      <w:bookmarkEnd w:id="42"/>
       <w:r>
         <w:t xml:space="preserve">Skills &amp; Expertise</w:t>
       </w:r>
     </w:p>
-    <w:bookmarkEnd w:id="42"/>
-    <w:p>
-      <w:r>
-        <w:t xml:space="preserve">These are languages, tools, and practices to which I have had exposure over the past 6 years or so. Those things which enjoy routine usage in my daily work are denoted with a</w:t>
+    <w:p>
+      <w:pPr>
+        <w:pStyle w:val="FirstParagraph"/>
+      </w:pPr>
+      <w:r>
+        <w:t xml:space="preserve">These are languages, tools, and practices to which I have had exposure over the</w:t>
+      </w:r>
+      <w:r>
+        <w:t xml:space="preserve"> </w:t>
+      </w:r>
+      <w:r>
+        <w:t xml:space="preserve">past 6 years or so. Those things which enjoy routine usage in my daily work are</w:t>
+      </w:r>
+      <w:r>
+        <w:t xml:space="preserve"> </w:t>
+      </w:r>
+      <w:r>
+        <w:t xml:space="preserve">denoted with a</w:t>
       </w:r>
       <w:r>
         <w:t xml:space="preserve"> </w:t>
@@ -489,28 +714,28 @@
         <w:t xml:space="preserve">symbol.</w:t>
       </w:r>
     </w:p>
-    <w:bookmarkStart w:id="43" w:name="programming-languages"/>
     <w:p>
       <w:pPr>
         <w:pStyle w:val="Heading3"/>
       </w:pPr>
+      <w:bookmarkStart w:id="43" w:name="programming-languages"/>
+      <w:bookmarkEnd w:id="43"/>
       <w:r>
         <w:t xml:space="preserve">Programming Languages</w:t>
       </w:r>
     </w:p>
-    <w:bookmarkEnd w:id="43"/>
-    <w:p>
-      <w:pPr>
-        <w:pStyle w:val="Compact"/>
-        <w:numPr>
-          <w:numId w:val="3"/>
+    <w:p>
+      <w:pPr>
+        <w:pStyle w:val="Compact"/>
+        <w:numPr>
+          <w:numId w:val="1002"/>
           <w:ilvl w:val="0"/>
         </w:numPr>
       </w:pPr>
       <w:hyperlink r:id="rId44">
         <w:r>
           <w:rPr>
-            <w:rStyle w:val="Link"/>
+            <w:rStyle w:val="Hyperlink"/>
           </w:rPr>
           <w:t xml:space="preserve">JavaScript</w:t>
         </w:r>
@@ -526,14 +751,14 @@
       <w:pPr>
         <w:pStyle w:val="Compact"/>
         <w:numPr>
-          <w:numId w:val="3"/>
+          <w:numId w:val="1002"/>
           <w:ilvl w:val="0"/>
         </w:numPr>
       </w:pPr>
       <w:hyperlink r:id="rId45">
         <w:r>
           <w:rPr>
-            <w:rStyle w:val="Link"/>
+            <w:rStyle w:val="Hyperlink"/>
           </w:rPr>
           <w:t xml:space="preserve">PHP</w:t>
         </w:r>
@@ -543,14 +768,14 @@
       <w:pPr>
         <w:pStyle w:val="Compact"/>
         <w:numPr>
-          <w:numId w:val="3"/>
+          <w:numId w:val="1002"/>
           <w:ilvl w:val="0"/>
         </w:numPr>
       </w:pPr>
       <w:hyperlink r:id="rId46">
         <w:r>
           <w:rPr>
-            <w:rStyle w:val="Link"/>
+            <w:rStyle w:val="Hyperlink"/>
           </w:rPr>
           <w:t xml:space="preserve">Ruby</w:t>
         </w:r>
@@ -562,28 +787,28 @@
         <w:t xml:space="preserve">†</w:t>
       </w:r>
     </w:p>
-    <w:bookmarkStart w:id="47" w:name="markuptemplating-languages-preprocessors"/>
     <w:p>
       <w:pPr>
         <w:pStyle w:val="Heading3"/>
       </w:pPr>
+      <w:bookmarkStart w:id="47" w:name="markuptemplating-languages-preprocessors"/>
+      <w:bookmarkEnd w:id="47"/>
       <w:r>
         <w:t xml:space="preserve">Markup/Templating Languages &amp; Preprocessors</w:t>
       </w:r>
     </w:p>
-    <w:bookmarkEnd w:id="47"/>
-    <w:p>
-      <w:pPr>
-        <w:pStyle w:val="Compact"/>
-        <w:numPr>
-          <w:numId w:val="4"/>
+    <w:p>
+      <w:pPr>
+        <w:pStyle w:val="Compact"/>
+        <w:numPr>
+          <w:numId w:val="1003"/>
           <w:ilvl w:val="0"/>
         </w:numPr>
       </w:pPr>
       <w:hyperlink r:id="rId48">
         <w:r>
           <w:rPr>
-            <w:rStyle w:val="Link"/>
+            <w:rStyle w:val="Hyperlink"/>
           </w:rPr>
           <w:t xml:space="preserve">CoffeeScript</w:t>
         </w:r>
@@ -593,14 +818,14 @@
       <w:pPr>
         <w:pStyle w:val="Compact"/>
         <w:numPr>
-          <w:numId w:val="4"/>
+          <w:numId w:val="1003"/>
           <w:ilvl w:val="0"/>
         </w:numPr>
       </w:pPr>
       <w:hyperlink r:id="rId49">
         <w:r>
           <w:rPr>
-            <w:rStyle w:val="Link"/>
+            <w:rStyle w:val="Hyperlink"/>
           </w:rPr>
           <w:t xml:space="preserve">CSS</w:t>
         </w:r>
@@ -616,14 +841,14 @@
       <w:pPr>
         <w:pStyle w:val="Compact"/>
         <w:numPr>
-          <w:numId w:val="4"/>
+          <w:numId w:val="1003"/>
           <w:ilvl w:val="0"/>
         </w:numPr>
       </w:pPr>
       <w:hyperlink r:id="rId50">
         <w:r>
           <w:rPr>
-            <w:rStyle w:val="Link"/>
+            <w:rStyle w:val="Hyperlink"/>
           </w:rPr>
           <w:t xml:space="preserve">Dust.js</w:t>
         </w:r>
@@ -633,14 +858,14 @@
       <w:pPr>
         <w:pStyle w:val="Compact"/>
         <w:numPr>
-          <w:numId w:val="4"/>
+          <w:numId w:val="1003"/>
           <w:ilvl w:val="0"/>
         </w:numPr>
       </w:pPr>
       <w:hyperlink r:id="rId51">
         <w:r>
           <w:rPr>
-            <w:rStyle w:val="Link"/>
+            <w:rStyle w:val="Hyperlink"/>
           </w:rPr>
           <w:t xml:space="preserve">ERB/eRuby</w:t>
         </w:r>
@@ -650,14 +875,14 @@
       <w:pPr>
         <w:pStyle w:val="Compact"/>
         <w:numPr>
-          <w:numId w:val="4"/>
+          <w:numId w:val="1003"/>
           <w:ilvl w:val="0"/>
         </w:numPr>
       </w:pPr>
       <w:hyperlink r:id="rId52">
         <w:r>
           <w:rPr>
-            <w:rStyle w:val="Link"/>
+            <w:rStyle w:val="Hyperlink"/>
           </w:rPr>
           <w:t xml:space="preserve">Haml</w:t>
         </w:r>
@@ -667,14 +892,14 @@
       <w:pPr>
         <w:pStyle w:val="Compact"/>
         <w:numPr>
-          <w:numId w:val="4"/>
+          <w:numId w:val="1003"/>
           <w:ilvl w:val="0"/>
         </w:numPr>
       </w:pPr>
       <w:hyperlink r:id="rId53">
         <w:r>
           <w:rPr>
-            <w:rStyle w:val="Link"/>
+            <w:rStyle w:val="Hyperlink"/>
           </w:rPr>
           <w:t xml:space="preserve">Handlebars.js</w:t>
         </w:r>
@@ -684,14 +909,14 @@
       <w:pPr>
         <w:pStyle w:val="Compact"/>
         <w:numPr>
-          <w:numId w:val="4"/>
+          <w:numId w:val="1003"/>
           <w:ilvl w:val="0"/>
         </w:numPr>
       </w:pPr>
       <w:hyperlink r:id="rId54">
         <w:r>
           <w:rPr>
-            <w:rStyle w:val="Link"/>
+            <w:rStyle w:val="Hyperlink"/>
           </w:rPr>
           <w:t xml:space="preserve">HTML</w:t>
         </w:r>
@@ -707,14 +932,14 @@
       <w:pPr>
         <w:pStyle w:val="Compact"/>
         <w:numPr>
-          <w:numId w:val="4"/>
+          <w:numId w:val="1003"/>
           <w:ilvl w:val="0"/>
         </w:numPr>
       </w:pPr>
       <w:hyperlink r:id="rId55">
         <w:r>
           <w:rPr>
-            <w:rStyle w:val="Link"/>
+            <w:rStyle w:val="Hyperlink"/>
           </w:rPr>
           <w:t xml:space="preserve">Jade</w:t>
         </w:r>
@@ -724,14 +949,14 @@
       <w:pPr>
         <w:pStyle w:val="Compact"/>
         <w:numPr>
-          <w:numId w:val="4"/>
+          <w:numId w:val="1003"/>
           <w:ilvl w:val="0"/>
         </w:numPr>
       </w:pPr>
       <w:hyperlink r:id="rId56">
         <w:r>
           <w:rPr>
-            <w:rStyle w:val="Link"/>
+            <w:rStyle w:val="Hyperlink"/>
           </w:rPr>
           <w:t xml:space="preserve">JSP</w:t>
         </w:r>
@@ -741,14 +966,14 @@
       <w:pPr>
         <w:pStyle w:val="Compact"/>
         <w:numPr>
-          <w:numId w:val="4"/>
+          <w:numId w:val="1003"/>
           <w:ilvl w:val="0"/>
         </w:numPr>
       </w:pPr>
       <w:hyperlink r:id="rId57">
         <w:r>
           <w:rPr>
-            <w:rStyle w:val="Link"/>
+            <w:rStyle w:val="Hyperlink"/>
           </w:rPr>
           <w:t xml:space="preserve">JSTL</w:t>
         </w:r>
@@ -758,14 +983,14 @@
       <w:pPr>
         <w:pStyle w:val="Compact"/>
         <w:numPr>
-          <w:numId w:val="4"/>
+          <w:numId w:val="1003"/>
           <w:ilvl w:val="0"/>
         </w:numPr>
       </w:pPr>
       <w:hyperlink r:id="rId58">
         <w:r>
           <w:rPr>
-            <w:rStyle w:val="Link"/>
+            <w:rStyle w:val="Hyperlink"/>
           </w:rPr>
           <w:t xml:space="preserve">LESS</w:t>
         </w:r>
@@ -781,14 +1006,14 @@
       <w:pPr>
         <w:pStyle w:val="Compact"/>
         <w:numPr>
-          <w:numId w:val="4"/>
+          <w:numId w:val="1003"/>
           <w:ilvl w:val="0"/>
         </w:numPr>
       </w:pPr>
       <w:hyperlink r:id="rId59">
         <w:r>
           <w:rPr>
-            <w:rStyle w:val="Link"/>
+            <w:rStyle w:val="Hyperlink"/>
           </w:rPr>
           <w:t xml:space="preserve">Liquid</w:t>
         </w:r>
@@ -798,14 +1023,14 @@
       <w:pPr>
         <w:pStyle w:val="Compact"/>
         <w:numPr>
-          <w:numId w:val="4"/>
+          <w:numId w:val="1003"/>
           <w:ilvl w:val="0"/>
         </w:numPr>
       </w:pPr>
       <w:hyperlink r:id="rId60">
         <w:r>
           <w:rPr>
-            <w:rStyle w:val="Link"/>
+            <w:rStyle w:val="Hyperlink"/>
           </w:rPr>
           <w:t xml:space="preserve">Markdown</w:t>
         </w:r>
@@ -821,14 +1046,14 @@
       <w:pPr>
         <w:pStyle w:val="Compact"/>
         <w:numPr>
-          <w:numId w:val="4"/>
+          <w:numId w:val="1003"/>
           <w:ilvl w:val="0"/>
         </w:numPr>
       </w:pPr>
       <w:hyperlink r:id="rId61">
         <w:r>
           <w:rPr>
-            <w:rStyle w:val="Link"/>
+            <w:rStyle w:val="Hyperlink"/>
           </w:rPr>
           <w:t xml:space="preserve">Mustache</w:t>
         </w:r>
@@ -838,14 +1063,14 @@
       <w:pPr>
         <w:pStyle w:val="Compact"/>
         <w:numPr>
-          <w:numId w:val="4"/>
+          <w:numId w:val="1003"/>
           <w:ilvl w:val="0"/>
         </w:numPr>
       </w:pPr>
       <w:hyperlink r:id="rId62">
         <w:r>
           <w:rPr>
-            <w:rStyle w:val="Link"/>
+            <w:rStyle w:val="Hyperlink"/>
           </w:rPr>
           <w:t xml:space="preserve">Sass</w:t>
         </w:r>
@@ -861,14 +1086,14 @@
       <w:pPr>
         <w:pStyle w:val="Compact"/>
         <w:numPr>
-          <w:numId w:val="4"/>
+          <w:numId w:val="1003"/>
           <w:ilvl w:val="0"/>
         </w:numPr>
       </w:pPr>
       <w:hyperlink r:id="rId63">
         <w:r>
           <w:rPr>
-            <w:rStyle w:val="Link"/>
+            <w:rStyle w:val="Hyperlink"/>
           </w:rPr>
           <w:t xml:space="preserve">Smarty</w:t>
         </w:r>
@@ -878,14 +1103,14 @@
       <w:pPr>
         <w:pStyle w:val="Compact"/>
         <w:numPr>
-          <w:numId w:val="4"/>
+          <w:numId w:val="1003"/>
           <w:ilvl w:val="0"/>
         </w:numPr>
       </w:pPr>
       <w:hyperlink r:id="rId64">
         <w:r>
           <w:rPr>
-            <w:rStyle w:val="Link"/>
+            <w:rStyle w:val="Hyperlink"/>
           </w:rPr>
           <w:t xml:space="preserve">Swig</w:t>
         </w:r>
@@ -895,41 +1120,41 @@
       <w:pPr>
         <w:pStyle w:val="Compact"/>
         <w:numPr>
-          <w:numId w:val="4"/>
+          <w:numId w:val="1003"/>
           <w:ilvl w:val="0"/>
         </w:numPr>
       </w:pPr>
       <w:hyperlink r:id="rId65">
         <w:r>
           <w:rPr>
-            <w:rStyle w:val="Link"/>
+            <w:rStyle w:val="Hyperlink"/>
           </w:rPr>
           <w:t xml:space="preserve">Stylus</w:t>
         </w:r>
       </w:hyperlink>
     </w:p>
-    <w:bookmarkStart w:id="66" w:name="frameworks-apis"/>
     <w:p>
       <w:pPr>
         <w:pStyle w:val="Heading3"/>
       </w:pPr>
+      <w:bookmarkStart w:id="66" w:name="frameworks-apis"/>
+      <w:bookmarkEnd w:id="66"/>
       <w:r>
         <w:t xml:space="preserve">Frameworks &amp; APIs</w:t>
       </w:r>
     </w:p>
-    <w:bookmarkEnd w:id="66"/>
-    <w:p>
-      <w:pPr>
-        <w:pStyle w:val="Compact"/>
-        <w:numPr>
-          <w:numId w:val="5"/>
+    <w:p>
+      <w:pPr>
+        <w:pStyle w:val="Compact"/>
+        <w:numPr>
+          <w:numId w:val="1004"/>
           <w:ilvl w:val="0"/>
         </w:numPr>
       </w:pPr>
       <w:hyperlink r:id="rId67">
         <w:r>
           <w:rPr>
-            <w:rStyle w:val="Link"/>
+            <w:rStyle w:val="Hyperlink"/>
           </w:rPr>
           <w:t xml:space="preserve">Backbone.js</w:t>
         </w:r>
@@ -945,14 +1170,14 @@
       <w:pPr>
         <w:pStyle w:val="Compact"/>
         <w:numPr>
-          <w:numId w:val="5"/>
+          <w:numId w:val="1004"/>
           <w:ilvl w:val="0"/>
         </w:numPr>
       </w:pPr>
       <w:hyperlink r:id="rId68">
         <w:r>
           <w:rPr>
-            <w:rStyle w:val="Link"/>
+            <w:rStyle w:val="Hyperlink"/>
           </w:rPr>
           <w:t xml:space="preserve">Bower</w:t>
         </w:r>
@@ -962,14 +1187,14 @@
       <w:pPr>
         <w:pStyle w:val="Compact"/>
         <w:numPr>
-          <w:numId w:val="5"/>
+          <w:numId w:val="1004"/>
           <w:ilvl w:val="0"/>
         </w:numPr>
       </w:pPr>
       <w:hyperlink r:id="rId69">
         <w:r>
           <w:rPr>
-            <w:rStyle w:val="Link"/>
+            <w:rStyle w:val="Hyperlink"/>
           </w:rPr>
           <w:t xml:space="preserve">Browserify</w:t>
         </w:r>
@@ -985,14 +1210,14 @@
       <w:pPr>
         <w:pStyle w:val="Compact"/>
         <w:numPr>
-          <w:numId w:val="5"/>
+          <w:numId w:val="1004"/>
           <w:ilvl w:val="0"/>
         </w:numPr>
       </w:pPr>
       <w:hyperlink r:id="rId70">
         <w:r>
           <w:rPr>
-            <w:rStyle w:val="Link"/>
+            <w:rStyle w:val="Hyperlink"/>
           </w:rPr>
           <w:t xml:space="preserve">Compass</w:t>
         </w:r>
@@ -1008,14 +1233,14 @@
       <w:pPr>
         <w:pStyle w:val="Compact"/>
         <w:numPr>
-          <w:numId w:val="5"/>
+          <w:numId w:val="1004"/>
           <w:ilvl w:val="0"/>
         </w:numPr>
       </w:pPr>
       <w:hyperlink r:id="rId71">
         <w:r>
           <w:rPr>
-            <w:rStyle w:val="Link"/>
+            <w:rStyle w:val="Hyperlink"/>
           </w:rPr>
           <w:t xml:space="preserve">Django</w:t>
         </w:r>
@@ -1025,14 +1250,14 @@
       <w:pPr>
         <w:pStyle w:val="Compact"/>
         <w:numPr>
-          <w:numId w:val="5"/>
+          <w:numId w:val="1004"/>
           <w:ilvl w:val="0"/>
         </w:numPr>
       </w:pPr>
       <w:hyperlink r:id="rId72">
         <w:r>
           <w:rPr>
-            <w:rStyle w:val="Link"/>
+            <w:rStyle w:val="Hyperlink"/>
           </w:rPr>
           <w:t xml:space="preserve">Express</w:t>
         </w:r>
@@ -1048,14 +1273,14 @@
       <w:pPr>
         <w:pStyle w:val="Compact"/>
         <w:numPr>
-          <w:numId w:val="5"/>
+          <w:numId w:val="1004"/>
           <w:ilvl w:val="0"/>
         </w:numPr>
       </w:pPr>
       <w:hyperlink r:id="rId73">
         <w:r>
           <w:rPr>
-            <w:rStyle w:val="Link"/>
+            <w:rStyle w:val="Hyperlink"/>
           </w:rPr>
           <w:t xml:space="preserve">Jasmine</w:t>
         </w:r>
@@ -1065,14 +1290,14 @@
       <w:pPr>
         <w:pStyle w:val="Compact"/>
         <w:numPr>
-          <w:numId w:val="5"/>
+          <w:numId w:val="1004"/>
           <w:ilvl w:val="0"/>
         </w:numPr>
       </w:pPr>
       <w:hyperlink r:id="rId74">
         <w:r>
           <w:rPr>
-            <w:rStyle w:val="Link"/>
+            <w:rStyle w:val="Hyperlink"/>
           </w:rPr>
           <w:t xml:space="preserve">jQuery</w:t>
         </w:r>
@@ -1088,14 +1313,14 @@
       <w:pPr>
         <w:pStyle w:val="Compact"/>
         <w:numPr>
-          <w:numId w:val="5"/>
+          <w:numId w:val="1004"/>
           <w:ilvl w:val="0"/>
         </w:numPr>
       </w:pPr>
       <w:hyperlink r:id="rId75">
         <w:r>
           <w:rPr>
-            <w:rStyle w:val="Link"/>
+            <w:rStyle w:val="Hyperlink"/>
           </w:rPr>
           <w:t xml:space="preserve">krakenjs</w:t>
         </w:r>
@@ -1105,14 +1330,14 @@
       <w:pPr>
         <w:pStyle w:val="Compact"/>
         <w:numPr>
-          <w:numId w:val="5"/>
+          <w:numId w:val="1004"/>
           <w:ilvl w:val="0"/>
         </w:numPr>
       </w:pPr>
       <w:hyperlink r:id="rId76">
         <w:r>
           <w:rPr>
-            <w:rStyle w:val="Link"/>
+            <w:rStyle w:val="Hyperlink"/>
           </w:rPr>
           <w:t xml:space="preserve">Lodash</w:t>
         </w:r>
@@ -1128,14 +1353,14 @@
       <w:pPr>
         <w:pStyle w:val="Compact"/>
         <w:numPr>
-          <w:numId w:val="5"/>
+          <w:numId w:val="1004"/>
           <w:ilvl w:val="0"/>
         </w:numPr>
       </w:pPr>
       <w:hyperlink r:id="rId77">
         <w:r>
           <w:rPr>
-            <w:rStyle w:val="Link"/>
+            <w:rStyle w:val="Hyperlink"/>
           </w:rPr>
           <w:t xml:space="preserve">Meteor</w:t>
         </w:r>
@@ -1145,14 +1370,14 @@
       <w:pPr>
         <w:pStyle w:val="Compact"/>
         <w:numPr>
-          <w:numId w:val="5"/>
+          <w:numId w:val="1004"/>
           <w:ilvl w:val="0"/>
         </w:numPr>
       </w:pPr>
       <w:hyperlink r:id="rId78">
         <w:r>
           <w:rPr>
-            <w:rStyle w:val="Link"/>
+            <w:rStyle w:val="Hyperlink"/>
           </w:rPr>
           <w:t xml:space="preserve">Middleman</w:t>
         </w:r>
@@ -1162,14 +1387,14 @@
       <w:pPr>
         <w:pStyle w:val="Compact"/>
         <w:numPr>
-          <w:numId w:val="5"/>
+          <w:numId w:val="1004"/>
           <w:ilvl w:val="0"/>
         </w:numPr>
       </w:pPr>
       <w:hyperlink r:id="rId79">
         <w:r>
           <w:rPr>
-            <w:rStyle w:val="Link"/>
+            <w:rStyle w:val="Hyperlink"/>
           </w:rPr>
           <w:t xml:space="preserve">Node.js</w:t>
         </w:r>
@@ -1185,14 +1410,14 @@
       <w:pPr>
         <w:pStyle w:val="Compact"/>
         <w:numPr>
-          <w:numId w:val="5"/>
+          <w:numId w:val="1004"/>
           <w:ilvl w:val="0"/>
         </w:numPr>
       </w:pPr>
       <w:hyperlink r:id="rId80">
         <w:r>
           <w:rPr>
-            <w:rStyle w:val="Link"/>
+            <w:rStyle w:val="Hyperlink"/>
           </w:rPr>
           <w:t xml:space="preserve">Prototype.js</w:t>
         </w:r>
@@ -1202,14 +1427,14 @@
       <w:pPr>
         <w:pStyle w:val="Compact"/>
         <w:numPr>
-          <w:numId w:val="5"/>
+          <w:numId w:val="1004"/>
           <w:ilvl w:val="0"/>
         </w:numPr>
       </w:pPr>
       <w:hyperlink r:id="rId81">
         <w:r>
           <w:rPr>
-            <w:rStyle w:val="Link"/>
+            <w:rStyle w:val="Hyperlink"/>
           </w:rPr>
           <w:t xml:space="preserve">React</w:t>
         </w:r>
@@ -1219,14 +1444,14 @@
       <w:pPr>
         <w:pStyle w:val="Compact"/>
         <w:numPr>
-          <w:numId w:val="5"/>
+          <w:numId w:val="1004"/>
           <w:ilvl w:val="0"/>
         </w:numPr>
       </w:pPr>
       <w:hyperlink r:id="rId82">
         <w:r>
           <w:rPr>
-            <w:rStyle w:val="Link"/>
+            <w:rStyle w:val="Hyperlink"/>
           </w:rPr>
           <w:t xml:space="preserve">Require.js</w:t>
         </w:r>
@@ -1242,14 +1467,14 @@
       <w:pPr>
         <w:pStyle w:val="Compact"/>
         <w:numPr>
-          <w:numId w:val="5"/>
+          <w:numId w:val="1004"/>
           <w:ilvl w:val="0"/>
         </w:numPr>
       </w:pPr>
       <w:hyperlink r:id="rId83">
         <w:r>
           <w:rPr>
-            <w:rStyle w:val="Link"/>
+            <w:rStyle w:val="Hyperlink"/>
           </w:rPr>
           <w:t xml:space="preserve">Ruby on Rails</w:t>
         </w:r>
@@ -1259,14 +1484,14 @@
       <w:pPr>
         <w:pStyle w:val="Compact"/>
         <w:numPr>
-          <w:numId w:val="5"/>
+          <w:numId w:val="1004"/>
           <w:ilvl w:val="0"/>
         </w:numPr>
       </w:pPr>
       <w:hyperlink r:id="rId84">
         <w:r>
           <w:rPr>
-            <w:rStyle w:val="Link"/>
+            <w:rStyle w:val="Hyperlink"/>
           </w:rPr>
           <w:t xml:space="preserve">Sinatra</w:t>
         </w:r>
@@ -1276,14 +1501,14 @@
       <w:pPr>
         <w:pStyle w:val="Compact"/>
         <w:numPr>
-          <w:numId w:val="5"/>
+          <w:numId w:val="1004"/>
           <w:ilvl w:val="0"/>
         </w:numPr>
       </w:pPr>
       <w:hyperlink r:id="rId85">
         <w:r>
           <w:rPr>
-            <w:rStyle w:val="Link"/>
+            <w:rStyle w:val="Hyperlink"/>
           </w:rPr>
           <w:t xml:space="preserve">Twitter API</w:t>
         </w:r>
@@ -1293,14 +1518,14 @@
       <w:pPr>
         <w:pStyle w:val="Compact"/>
         <w:numPr>
-          <w:numId w:val="5"/>
+          <w:numId w:val="1004"/>
           <w:ilvl w:val="0"/>
         </w:numPr>
       </w:pPr>
       <w:hyperlink r:id="rId86">
         <w:r>
           <w:rPr>
-            <w:rStyle w:val="Link"/>
+            <w:rStyle w:val="Hyperlink"/>
           </w:rPr>
           <w:t xml:space="preserve">Underscore.js</w:t>
         </w:r>
@@ -1316,14 +1541,14 @@
       <w:pPr>
         <w:pStyle w:val="Compact"/>
         <w:numPr>
-          <w:numId w:val="5"/>
+          <w:numId w:val="1004"/>
           <w:ilvl w:val="0"/>
         </w:numPr>
       </w:pPr>
       <w:hyperlink r:id="rId87">
         <w:r>
           <w:rPr>
-            <w:rStyle w:val="Link"/>
+            <w:rStyle w:val="Hyperlink"/>
           </w:rPr>
           <w:t xml:space="preserve">Wordpress</w:t>
         </w:r>
@@ -1333,41 +1558,41 @@
       <w:pPr>
         <w:pStyle w:val="Compact"/>
         <w:numPr>
-          <w:numId w:val="5"/>
+          <w:numId w:val="1004"/>
           <w:ilvl w:val="0"/>
         </w:numPr>
       </w:pPr>
       <w:hyperlink r:id="rId88">
         <w:r>
           <w:rPr>
-            <w:rStyle w:val="Link"/>
+            <w:rStyle w:val="Hyperlink"/>
           </w:rPr>
           <w:t xml:space="preserve">YUI</w:t>
         </w:r>
       </w:hyperlink>
     </w:p>
-    <w:bookmarkStart w:id="89" w:name="software-tools"/>
     <w:p>
       <w:pPr>
         <w:pStyle w:val="Heading3"/>
       </w:pPr>
+      <w:bookmarkStart w:id="89" w:name="software-tools"/>
+      <w:bookmarkEnd w:id="89"/>
       <w:r>
         <w:t xml:space="preserve">Software &amp; Tools</w:t>
       </w:r>
     </w:p>
-    <w:bookmarkEnd w:id="89"/>
-    <w:p>
-      <w:pPr>
-        <w:pStyle w:val="Compact"/>
-        <w:numPr>
-          <w:numId w:val="6"/>
+    <w:p>
+      <w:pPr>
+        <w:pStyle w:val="Compact"/>
+        <w:numPr>
+          <w:numId w:val="1005"/>
           <w:ilvl w:val="0"/>
         </w:numPr>
       </w:pPr>
       <w:hyperlink r:id="rId90">
         <w:r>
           <w:rPr>
-            <w:rStyle w:val="Link"/>
+            <w:rStyle w:val="Hyperlink"/>
           </w:rPr>
           <w:t xml:space="preserve">Adobe Creative Suite</w:t>
         </w:r>
@@ -1383,14 +1608,14 @@
       <w:pPr>
         <w:pStyle w:val="Compact"/>
         <w:numPr>
-          <w:numId w:val="6"/>
+          <w:numId w:val="1005"/>
           <w:ilvl w:val="0"/>
         </w:numPr>
       </w:pPr>
       <w:hyperlink r:id="rId91">
         <w:r>
           <w:rPr>
-            <w:rStyle w:val="Link"/>
+            <w:rStyle w:val="Hyperlink"/>
           </w:rPr>
           <w:t xml:space="preserve">Amazon Web Services</w:t>
         </w:r>
@@ -1400,14 +1625,14 @@
       <w:pPr>
         <w:pStyle w:val="Compact"/>
         <w:numPr>
-          <w:numId w:val="6"/>
+          <w:numId w:val="1005"/>
           <w:ilvl w:val="0"/>
         </w:numPr>
       </w:pPr>
       <w:hyperlink r:id="rId92">
         <w:r>
           <w:rPr>
-            <w:rStyle w:val="Link"/>
+            <w:rStyle w:val="Hyperlink"/>
           </w:rPr>
           <w:t xml:space="preserve">Apache</w:t>
         </w:r>
@@ -1423,14 +1648,14 @@
       <w:pPr>
         <w:pStyle w:val="Compact"/>
         <w:numPr>
-          <w:numId w:val="6"/>
+          <w:numId w:val="1005"/>
           <w:ilvl w:val="0"/>
         </w:numPr>
       </w:pPr>
       <w:hyperlink r:id="rId93">
         <w:r>
           <w:rPr>
-            <w:rStyle w:val="Link"/>
+            <w:rStyle w:val="Hyperlink"/>
           </w:rPr>
           <w:t xml:space="preserve">Apple XCode</w:t>
         </w:r>
@@ -1440,14 +1665,14 @@
       <w:pPr>
         <w:pStyle w:val="Compact"/>
         <w:numPr>
-          <w:numId w:val="6"/>
+          <w:numId w:val="1005"/>
           <w:ilvl w:val="0"/>
         </w:numPr>
       </w:pPr>
       <w:hyperlink r:id="rId94">
         <w:r>
           <w:rPr>
-            <w:rStyle w:val="Link"/>
+            <w:rStyle w:val="Hyperlink"/>
           </w:rPr>
           <w:t xml:space="preserve">Demandware</w:t>
         </w:r>
@@ -1457,14 +1682,14 @@
       <w:pPr>
         <w:pStyle w:val="Compact"/>
         <w:numPr>
-          <w:numId w:val="6"/>
+          <w:numId w:val="1005"/>
           <w:ilvl w:val="0"/>
         </w:numPr>
       </w:pPr>
       <w:hyperlink r:id="rId95">
         <w:r>
           <w:rPr>
-            <w:rStyle w:val="Link"/>
+            <w:rStyle w:val="Hyperlink"/>
           </w:rPr>
           <w:t xml:space="preserve">Git</w:t>
         </w:r>
@@ -1480,14 +1705,14 @@
       <w:pPr>
         <w:pStyle w:val="Compact"/>
         <w:numPr>
-          <w:numId w:val="6"/>
+          <w:numId w:val="1005"/>
           <w:ilvl w:val="0"/>
         </w:numPr>
       </w:pPr>
       <w:hyperlink r:id="rId96">
         <w:r>
           <w:rPr>
-            <w:rStyle w:val="Link"/>
+            <w:rStyle w:val="Hyperlink"/>
           </w:rPr>
           <w:t xml:space="preserve">Grunt</w:t>
         </w:r>
@@ -1503,14 +1728,14 @@
       <w:pPr>
         <w:pStyle w:val="Compact"/>
         <w:numPr>
-          <w:numId w:val="6"/>
+          <w:numId w:val="1005"/>
           <w:ilvl w:val="0"/>
         </w:numPr>
       </w:pPr>
       <w:hyperlink r:id="rId97">
         <w:r>
           <w:rPr>
-            <w:rStyle w:val="Link"/>
+            <w:rStyle w:val="Hyperlink"/>
           </w:rPr>
           <w:t xml:space="preserve">Gulp</w:t>
         </w:r>
@@ -1526,14 +1751,14 @@
       <w:pPr>
         <w:pStyle w:val="Compact"/>
         <w:numPr>
-          <w:numId w:val="6"/>
+          <w:numId w:val="1005"/>
           <w:ilvl w:val="0"/>
         </w:numPr>
       </w:pPr>
       <w:hyperlink r:id="rId98">
         <w:r>
           <w:rPr>
-            <w:rStyle w:val="Link"/>
+            <w:rStyle w:val="Hyperlink"/>
           </w:rPr>
           <w:t xml:space="preserve">JBoss</w:t>
         </w:r>
@@ -1543,14 +1768,14 @@
       <w:pPr>
         <w:pStyle w:val="Compact"/>
         <w:numPr>
-          <w:numId w:val="6"/>
+          <w:numId w:val="1005"/>
           <w:ilvl w:val="0"/>
         </w:numPr>
       </w:pPr>
       <w:hyperlink r:id="rId99">
         <w:r>
           <w:rPr>
-            <w:rStyle w:val="Link"/>
+            <w:rStyle w:val="Hyperlink"/>
           </w:rPr>
           <w:t xml:space="preserve">JIRA</w:t>
         </w:r>
@@ -1566,14 +1791,14 @@
       <w:pPr>
         <w:pStyle w:val="Compact"/>
         <w:numPr>
-          <w:numId w:val="6"/>
+          <w:numId w:val="1005"/>
           <w:ilvl w:val="0"/>
         </w:numPr>
       </w:pPr>
       <w:hyperlink r:id="rId100">
         <w:r>
           <w:rPr>
-            <w:rStyle w:val="Link"/>
+            <w:rStyle w:val="Hyperlink"/>
           </w:rPr>
           <w:t xml:space="preserve">Mac OS X</w:t>
         </w:r>
@@ -1589,14 +1814,14 @@
       <w:pPr>
         <w:pStyle w:val="Compact"/>
         <w:numPr>
-          <w:numId w:val="6"/>
+          <w:numId w:val="1005"/>
           <w:ilvl w:val="0"/>
         </w:numPr>
       </w:pPr>
       <w:hyperlink r:id="rId101">
         <w:r>
           <w:rPr>
-            <w:rStyle w:val="Link"/>
+            <w:rStyle w:val="Hyperlink"/>
           </w:rPr>
           <w:t xml:space="preserve">Magento</w:t>
         </w:r>
@@ -1612,14 +1837,14 @@
       <w:pPr>
         <w:pStyle w:val="Compact"/>
         <w:numPr>
-          <w:numId w:val="6"/>
+          <w:numId w:val="1005"/>
           <w:ilvl w:val="0"/>
         </w:numPr>
       </w:pPr>
       <w:hyperlink r:id="rId102">
         <w:r>
           <w:rPr>
-            <w:rStyle w:val="Link"/>
+            <w:rStyle w:val="Hyperlink"/>
           </w:rPr>
           <w:t xml:space="preserve">MongoDB</w:t>
         </w:r>
@@ -1635,14 +1860,14 @@
       <w:pPr>
         <w:pStyle w:val="Compact"/>
         <w:numPr>
-          <w:numId w:val="6"/>
+          <w:numId w:val="1005"/>
           <w:ilvl w:val="0"/>
         </w:numPr>
       </w:pPr>
       <w:hyperlink r:id="rId103">
         <w:r>
           <w:rPr>
-            <w:rStyle w:val="Link"/>
+            <w:rStyle w:val="Hyperlink"/>
           </w:rPr>
           <w:t xml:space="preserve">MySQL</w:t>
         </w:r>
@@ -1652,14 +1877,14 @@
       <w:pPr>
         <w:pStyle w:val="Compact"/>
         <w:numPr>
-          <w:numId w:val="6"/>
+          <w:numId w:val="1005"/>
           <w:ilvl w:val="0"/>
         </w:numPr>
       </w:pPr>
       <w:hyperlink r:id="rId104">
         <w:r>
           <w:rPr>
-            <w:rStyle w:val="Link"/>
+            <w:rStyle w:val="Hyperlink"/>
           </w:rPr>
           <w:t xml:space="preserve">Nginx</w:t>
         </w:r>
@@ -1669,14 +1894,14 @@
       <w:pPr>
         <w:pStyle w:val="Compact"/>
         <w:numPr>
-          <w:numId w:val="6"/>
+          <w:numId w:val="1005"/>
           <w:ilvl w:val="0"/>
         </w:numPr>
       </w:pPr>
       <w:hyperlink r:id="rId105">
         <w:r>
           <w:rPr>
-            <w:rStyle w:val="Link"/>
+            <w:rStyle w:val="Hyperlink"/>
           </w:rPr>
           <w:t xml:space="preserve">Oracle ATG</w:t>
         </w:r>
@@ -1686,14 +1911,14 @@
       <w:pPr>
         <w:pStyle w:val="Compact"/>
         <w:numPr>
-          <w:numId w:val="6"/>
+          <w:numId w:val="1005"/>
           <w:ilvl w:val="0"/>
         </w:numPr>
       </w:pPr>
       <w:hyperlink r:id="rId106">
         <w:r>
           <w:rPr>
-            <w:rStyle w:val="Link"/>
+            <w:rStyle w:val="Hyperlink"/>
           </w:rPr>
           <w:t xml:space="preserve">Pandoc</w:t>
         </w:r>
@@ -1703,14 +1928,14 @@
       <w:pPr>
         <w:pStyle w:val="Compact"/>
         <w:numPr>
-          <w:numId w:val="6"/>
+          <w:numId w:val="1005"/>
           <w:ilvl w:val="0"/>
         </w:numPr>
       </w:pPr>
       <w:hyperlink r:id="rId107">
         <w:r>
           <w:rPr>
-            <w:rStyle w:val="Link"/>
+            <w:rStyle w:val="Hyperlink"/>
           </w:rPr>
           <w:t xml:space="preserve">PostgreSQL</w:t>
         </w:r>
@@ -1720,14 +1945,14 @@
       <w:pPr>
         <w:pStyle w:val="Compact"/>
         <w:numPr>
-          <w:numId w:val="6"/>
+          <w:numId w:val="1005"/>
           <w:ilvl w:val="0"/>
         </w:numPr>
       </w:pPr>
       <w:hyperlink r:id="rId108">
         <w:r>
           <w:rPr>
-            <w:rStyle w:val="Link"/>
+            <w:rStyle w:val="Hyperlink"/>
           </w:rPr>
           <w:t xml:space="preserve">rvm</w:t>
         </w:r>
@@ -1743,14 +1968,14 @@
       <w:pPr>
         <w:pStyle w:val="Compact"/>
         <w:numPr>
-          <w:numId w:val="6"/>
+          <w:numId w:val="1005"/>
           <w:ilvl w:val="0"/>
         </w:numPr>
       </w:pPr>
       <w:hyperlink r:id="rId109">
         <w:r>
           <w:rPr>
-            <w:rStyle w:val="Link"/>
+            <w:rStyle w:val="Hyperlink"/>
           </w:rPr>
           <w:t xml:space="preserve">Sublime Text</w:t>
         </w:r>
@@ -1760,14 +1985,14 @@
       <w:pPr>
         <w:pStyle w:val="Compact"/>
         <w:numPr>
-          <w:numId w:val="6"/>
+          <w:numId w:val="1005"/>
           <w:ilvl w:val="0"/>
         </w:numPr>
       </w:pPr>
       <w:hyperlink r:id="rId110">
         <w:r>
           <w:rPr>
-            <w:rStyle w:val="Link"/>
+            <w:rStyle w:val="Hyperlink"/>
           </w:rPr>
           <w:t xml:space="preserve">Subversion</w:t>
         </w:r>
@@ -1777,14 +2002,14 @@
       <w:pPr>
         <w:pStyle w:val="Compact"/>
         <w:numPr>
-          <w:numId w:val="6"/>
+          <w:numId w:val="1005"/>
           <w:ilvl w:val="0"/>
         </w:numPr>
       </w:pPr>
       <w:hyperlink r:id="rId111">
         <w:r>
           <w:rPr>
-            <w:rStyle w:val="Link"/>
+            <w:rStyle w:val="Hyperlink"/>
           </w:rPr>
           <w:t xml:space="preserve">tmux</w:t>
         </w:r>
@@ -1800,14 +2025,14 @@
       <w:pPr>
         <w:pStyle w:val="Compact"/>
         <w:numPr>
-          <w:numId w:val="6"/>
+          <w:numId w:val="1005"/>
           <w:ilvl w:val="0"/>
         </w:numPr>
       </w:pPr>
       <w:hyperlink r:id="rId112">
         <w:r>
           <w:rPr>
-            <w:rStyle w:val="Link"/>
+            <w:rStyle w:val="Hyperlink"/>
           </w:rPr>
           <w:t xml:space="preserve">Tomcat</w:t>
         </w:r>
@@ -1817,14 +2042,14 @@
       <w:pPr>
         <w:pStyle w:val="Compact"/>
         <w:numPr>
-          <w:numId w:val="6"/>
+          <w:numId w:val="1005"/>
           <w:ilvl w:val="0"/>
         </w:numPr>
       </w:pPr>
       <w:hyperlink r:id="rId113">
         <w:r>
           <w:rPr>
-            <w:rStyle w:val="Link"/>
+            <w:rStyle w:val="Hyperlink"/>
           </w:rPr>
           <w:t xml:space="preserve">Ubuntu Linux</w:t>
         </w:r>
@@ -1834,14 +2059,14 @@
       <w:pPr>
         <w:pStyle w:val="Compact"/>
         <w:numPr>
-          <w:numId w:val="6"/>
+          <w:numId w:val="1005"/>
           <w:ilvl w:val="0"/>
         </w:numPr>
       </w:pPr>
       <w:hyperlink r:id="rId114">
         <w:r>
           <w:rPr>
-            <w:rStyle w:val="Link"/>
+            <w:rStyle w:val="Hyperlink"/>
           </w:rPr>
           <w:t xml:space="preserve">Vagrant</w:t>
         </w:r>
@@ -1851,14 +2076,14 @@
       <w:pPr>
         <w:pStyle w:val="Compact"/>
         <w:numPr>
-          <w:numId w:val="6"/>
+          <w:numId w:val="1005"/>
           <w:ilvl w:val="0"/>
         </w:numPr>
       </w:pPr>
       <w:hyperlink r:id="rId115">
         <w:r>
           <w:rPr>
-            <w:rStyle w:val="Link"/>
+            <w:rStyle w:val="Hyperlink"/>
           </w:rPr>
           <w:t xml:space="preserve">Vim</w:t>
         </w:r>
@@ -1874,14 +2099,14 @@
       <w:pPr>
         <w:pStyle w:val="Compact"/>
         <w:numPr>
-          <w:numId w:val="6"/>
+          <w:numId w:val="1005"/>
           <w:ilvl w:val="0"/>
         </w:numPr>
       </w:pPr>
       <w:hyperlink r:id="rId116">
         <w:r>
           <w:rPr>
-            <w:rStyle w:val="Link"/>
+            <w:rStyle w:val="Hyperlink"/>
           </w:rPr>
           <w:t xml:space="preserve">VirtualBox</w:t>
         </w:r>
@@ -1897,14 +2122,14 @@
       <w:pPr>
         <w:pStyle w:val="Compact"/>
         <w:numPr>
-          <w:numId w:val="6"/>
+          <w:numId w:val="1005"/>
           <w:ilvl w:val="0"/>
         </w:numPr>
       </w:pPr>
       <w:hyperlink r:id="rId117">
         <w:r>
           <w:rPr>
-            <w:rStyle w:val="Link"/>
+            <w:rStyle w:val="Hyperlink"/>
           </w:rPr>
           <w:t xml:space="preserve">WebStorm</w:t>
         </w:r>
@@ -1914,14 +2139,14 @@
       <w:pPr>
         <w:pStyle w:val="Compact"/>
         <w:numPr>
-          <w:numId w:val="6"/>
+          <w:numId w:val="1005"/>
           <w:ilvl w:val="0"/>
         </w:numPr>
       </w:pPr>
       <w:hyperlink r:id="rId118">
         <w:r>
           <w:rPr>
-            <w:rStyle w:val="Link"/>
+            <w:rStyle w:val="Hyperlink"/>
           </w:rPr>
           <w:t xml:space="preserve">Yeoman</w:t>
         </w:r>
@@ -1931,14 +2156,14 @@
       <w:pPr>
         <w:pStyle w:val="Compact"/>
         <w:numPr>
-          <w:numId w:val="6"/>
+          <w:numId w:val="1005"/>
           <w:ilvl w:val="0"/>
         </w:numPr>
       </w:pPr>
       <w:hyperlink r:id="rId119">
         <w:r>
           <w:rPr>
-            <w:rStyle w:val="Link"/>
+            <w:rStyle w:val="Hyperlink"/>
           </w:rPr>
           <w:t xml:space="preserve">zsh</w:t>
         </w:r>
@@ -1950,21 +2175,24 @@
         <w:t xml:space="preserve">†</w:t>
       </w:r>
     </w:p>
-    <w:bookmarkStart w:id="120" w:name="education"/>
     <w:p>
       <w:pPr>
         <w:pStyle w:val="Heading2"/>
       </w:pPr>
+      <w:bookmarkStart w:id="120" w:name="education"/>
+      <w:bookmarkEnd w:id="120"/>
       <w:r>
         <w:t xml:space="preserve">Education</w:t>
       </w:r>
     </w:p>
-    <w:bookmarkEnd w:id="120"/>
-    <w:p>
+    <w:p>
+      <w:pPr>
+        <w:pStyle w:val="FirstParagraph"/>
+      </w:pPr>
       <w:hyperlink r:id="rId121">
         <w:r>
           <w:rPr>
-            <w:rStyle w:val="Link"/>
+            <w:rStyle w:val="Hyperlink"/>
           </w:rPr>
           <w:t xml:space="preserve">Saint Joseph’s University</w:t>
         </w:r>
@@ -1979,17 +2207,20 @@
         <w:t xml:space="preserve">BS, Information Systems, 1996 - 2000</w:t>
       </w:r>
     </w:p>
-    <w:bookmarkStart w:id="122" w:name="honors-and-awards"/>
     <w:p>
       <w:pPr>
         <w:pStyle w:val="Heading2"/>
       </w:pPr>
+      <w:bookmarkStart w:id="122" w:name="honors-and-awards"/>
+      <w:bookmarkEnd w:id="122"/>
       <w:r>
         <w:t xml:space="preserve">Honors and Awards</w:t>
       </w:r>
     </w:p>
-    <w:bookmarkEnd w:id="122"/>
-    <w:p>
+    <w:p>
+      <w:pPr>
+        <w:pStyle w:val="FirstParagraph"/>
+      </w:pPr>
       <w:r>
         <w:rPr>
           <w:i/>
@@ -2006,21 +2237,21 @@
         <w:t xml:space="preserve">A peer-awarded honor which I’ll always be terribly proud to have won.</w:t>
       </w:r>
     </w:p>
-    <w:bookmarkStart w:id="123" w:name="interests"/>
     <w:p>
       <w:pPr>
         <w:pStyle w:val="Heading2"/>
       </w:pPr>
+      <w:bookmarkStart w:id="123" w:name="interests"/>
+      <w:bookmarkEnd w:id="123"/>
       <w:r>
         <w:t xml:space="preserve">Interests</w:t>
       </w:r>
     </w:p>
-    <w:bookmarkEnd w:id="123"/>
-    <w:p>
-      <w:pPr>
-        <w:pStyle w:val="Compact"/>
-        <w:numPr>
-          <w:numId w:val="7"/>
+    <w:p>
+      <w:pPr>
+        <w:pStyle w:val="Compact"/>
+        <w:numPr>
+          <w:numId w:val="1006"/>
           <w:ilvl w:val="0"/>
         </w:numPr>
       </w:pPr>
@@ -2032,7 +2263,7 @@
       <w:pPr>
         <w:pStyle w:val="Compact"/>
         <w:numPr>
-          <w:numId w:val="7"/>
+          <w:numId w:val="1006"/>
           <w:ilvl w:val="0"/>
         </w:numPr>
       </w:pPr>
@@ -2045,7 +2276,7 @@
       <w:hyperlink r:id="rId124">
         <w:r>
           <w:rPr>
-            <w:rStyle w:val="Link"/>
+            <w:rStyle w:val="Hyperlink"/>
           </w:rPr>
           <w:t xml:space="preserve">board and card games</w:t>
         </w:r>
@@ -2061,7 +2292,7 @@
       <w:pPr>
         <w:pStyle w:val="Compact"/>
         <w:numPr>
-          <w:numId w:val="7"/>
+          <w:numId w:val="1006"/>
           <w:ilvl w:val="0"/>
         </w:numPr>
       </w:pPr>
@@ -2074,7 +2305,7 @@
       <w:hyperlink r:id="rId125">
         <w:r>
           <w:rPr>
-            <w:rStyle w:val="Link"/>
+            <w:rStyle w:val="Hyperlink"/>
           </w:rPr>
           <w:t xml:space="preserve">music</w:t>
         </w:r>
@@ -2084,7 +2315,7 @@
       <w:pPr>
         <w:pStyle w:val="Compact"/>
         <w:numPr>
-          <w:numId w:val="7"/>
+          <w:numId w:val="1006"/>
           <w:ilvl w:val="0"/>
         </w:numPr>
       </w:pPr>
@@ -2093,6 +2324,9 @@
       </w:r>
     </w:p>
     <w:p>
+      <w:pPr>
+        <w:pStyle w:val="FirstParagraph"/>
+      </w:pPr>
       <w:r>
         <w:t xml:space="preserve">©2014</w:t>
       </w:r>
@@ -2102,7 +2336,7 @@
       <w:hyperlink r:id="rId126">
         <w:r>
           <w:rPr>
-            <w:rStyle w:val="Link"/>
+            <w:rStyle w:val="Hyperlink"/>
           </w:rPr>
           <w:t xml:space="preserve">Stephen Tudor</w:t>
         </w:r>
@@ -2111,18 +2345,223 @@
         <w:t xml:space="preserve">. All rights reserved. Direct contact only desired (no recruiters please).</w:t>
       </w:r>
     </w:p>
+    <w:sectPr>
+      <w:pgSz w:w="12240" w:h="15840"/>
+      <w:pgMar w:top="1440" w:right="1440" w:bottom="1440" w:left="1440" w:header="720" w:footer="720" w:gutter="0"/>
+      <w:cols w:space="720"/>
+      <w:docGrid w:linePitch="360"/>
+    </w:sectPr>
   </w:body>
 </w:document>
 </file>
 
 <file path=word/footnotes.xml><?xml version="1.0" encoding="utf-8"?>
-<w:footnotes xmlns:w="http://schemas.openxmlformats.org/wordprocessingml/2006/main" xmlns:m="http://schemas.openxmlformats.org/officeDocument/2006/math" xmlns:r="http://schemas.openxmlformats.org/officeDocument/2006/relationships" xmlns:o="urn:schemas-microsoft-com:office:office" xmlns:v="urn:schemas-microsoft-com:vml" xmlns:w10="urn:schemas-microsoft-com:office:word" xmlns:a="http://schemas.openxmlformats.org/drawingml/2006/main" xmlns:pic="http://schemas.openxmlformats.org/drawingml/2006/picture" xmlns:wp="http://schemas.openxmlformats.org/drawingml/2006/wordprocessingDrawing"/>
+<w:footnotes xmlns:w="http://schemas.openxmlformats.org/wordprocessingml/2006/main" xmlns:m="http://schemas.openxmlformats.org/officeDocument/2006/math" xmlns:r="http://schemas.openxmlformats.org/officeDocument/2006/relationships" xmlns:o="urn:schemas-microsoft-com:office:office" xmlns:v="urn:schemas-microsoft-com:vml" xmlns:w10="urn:schemas-microsoft-com:office:word" xmlns:a="http://schemas.openxmlformats.org/drawingml/2006/main" xmlns:pic="http://schemas.openxmlformats.org/drawingml/2006/picture" xmlns:wp="http://schemas.openxmlformats.org/drawingml/2006/wordprocessingDrawing">
+  <w:footnote w:type="continuationSeparator" w:id="0">
+    <w:p>
+      <w:r>
+        <w:continuationSeparator/>
+      </w:r>
+    </w:p>
+  </w:footnote>
+  <w:footnote w:type="separator" w:id="-1">
+    <w:p>
+      <w:r>
+        <w:separator/>
+      </w:r>
+    </w:p>
+  </w:footnote>
+</w:footnotes>
 </file>
 
 <file path=word/numbering.xml><?xml version="1.0" encoding="utf-8"?>
-<w:numbering xmlns:w="http://schemas.openxmlformats.org/wordprocessingml/2006/main">
+<w:numbering xmlns:wpc="http://schemas.microsoft.com/office/word/2010/wordprocessingCanvas" xmlns:mc="http://schemas.openxmlformats.org/markup-compatibility/2006" xmlns:o="urn:schemas-microsoft-com:office:office" xmlns:r="http://schemas.openxmlformats.org/officeDocument/2006/relationships" xmlns:m="http://schemas.openxmlformats.org/officeDocument/2006/math" xmlns:v="urn:schemas-microsoft-com:vml" xmlns:wp14="http://schemas.microsoft.com/office/word/2010/wordprocessingDrawing" xmlns:wp="http://schemas.openxmlformats.org/drawingml/2006/wordprocessingDrawing" xmlns:w10="urn:schemas-microsoft-com:office:word" xmlns:w="http://schemas.openxmlformats.org/wordprocessingml/2006/main" xmlns:w14="http://schemas.microsoft.com/office/word/2010/wordml" xmlns:wpg="http://schemas.microsoft.com/office/word/2010/wordprocessingGroup" xmlns:wpi="http://schemas.microsoft.com/office/word/2010/wordprocessingInk" xmlns:wne="http://schemas.microsoft.com/office/word/2006/wordml" xmlns:wps="http://schemas.microsoft.com/office/word/2010/wordprocessingShape" mc:Ignorable="w14 wp14">
   <w:abstractNum w:abstractNumId="0">
-    <w:nsid w:val="71f51bea"/>
+    <w:nsid w:val="201A4DD4"/>
+    <w:multiLevelType w:val="multilevel"/>
+    <w:tmpl w:val="291EDDEE"/>
+    <w:lvl w:ilvl="0">
+      <w:numFmt w:val="bullet"/>
+      <w:lvlText w:val=" "/>
+      <w:lvlJc w:val="left"/>
+      <w:pPr>
+        <w:tabs>
+          <w:tab w:val="num" w:pos="0"/>
+        </w:tabs>
+        <w:ind w:left="480" w:hanging="480"/>
+      </w:pPr>
+    </w:lvl>
+    <w:lvl w:ilvl="1">
+      <w:numFmt w:val="bullet"/>
+      <w:lvlText w:val=" "/>
+      <w:lvlJc w:val="left"/>
+      <w:pPr>
+        <w:tabs>
+          <w:tab w:val="num" w:pos="720"/>
+        </w:tabs>
+        <w:ind w:left="1200" w:hanging="480"/>
+      </w:pPr>
+    </w:lvl>
+    <w:lvl w:ilvl="2">
+      <w:numFmt w:val="bullet"/>
+      <w:lvlText w:val=" "/>
+      <w:lvlJc w:val="left"/>
+      <w:pPr>
+        <w:tabs>
+          <w:tab w:val="num" w:pos="1440"/>
+        </w:tabs>
+        <w:ind w:left="1920" w:hanging="480"/>
+      </w:pPr>
+    </w:lvl>
+    <w:lvl w:ilvl="3">
+      <w:numFmt w:val="bullet"/>
+      <w:lvlText w:val=" "/>
+      <w:lvlJc w:val="left"/>
+      <w:pPr>
+        <w:tabs>
+          <w:tab w:val="num" w:pos="2160"/>
+        </w:tabs>
+        <w:ind w:left="2640" w:hanging="480"/>
+      </w:pPr>
+    </w:lvl>
+    <w:lvl w:ilvl="4">
+      <w:numFmt w:val="bullet"/>
+      <w:lvlText w:val=" "/>
+      <w:lvlJc w:val="left"/>
+      <w:pPr>
+        <w:tabs>
+          <w:tab w:val="num" w:pos="2880"/>
+        </w:tabs>
+        <w:ind w:left="3360" w:hanging="480"/>
+      </w:pPr>
+    </w:lvl>
+    <w:lvl w:ilvl="5">
+      <w:numFmt w:val="bullet"/>
+      <w:lvlText w:val=" "/>
+      <w:lvlJc w:val="left"/>
+      <w:pPr>
+        <w:tabs>
+          <w:tab w:val="num" w:pos="3600"/>
+        </w:tabs>
+        <w:ind w:left="4080" w:hanging="480"/>
+      </w:pPr>
+    </w:lvl>
+    <w:lvl w:ilvl="6">
+      <w:numFmt w:val="bullet"/>
+      <w:lvlText w:val=" "/>
+      <w:lvlJc w:val="left"/>
+      <w:pPr>
+        <w:tabs>
+          <w:tab w:val="num" w:pos="4320"/>
+        </w:tabs>
+        <w:ind w:left="4800" w:hanging="480"/>
+      </w:pPr>
+    </w:lvl>
+    <w:lvl w:ilvl="7">
+      <w:numFmt w:val="decimal"/>
+      <w:lvlText w:val=""/>
+      <w:lvlJc w:val="left"/>
+    </w:lvl>
+    <w:lvl w:ilvl="8">
+      <w:numFmt w:val="decimal"/>
+      <w:lvlText w:val=""/>
+      <w:lvlJc w:val="left"/>
+    </w:lvl>
+  </w:abstractNum>
+  <w:abstractNum w:abstractNumId="1">
+    <w:nsid w:val="4B7A5BD1"/>
+    <w:multiLevelType w:val="multilevel"/>
+    <w:tmpl w:val="75EE9E4E"/>
+    <w:lvl w:ilvl="0">
+      <w:numFmt w:val="bullet"/>
+      <w:lvlText w:val="•"/>
+      <w:lvlJc w:val="left"/>
+      <w:pPr>
+        <w:tabs>
+          <w:tab w:val="num" w:pos="0"/>
+        </w:tabs>
+        <w:ind w:left="480" w:hanging="480"/>
+      </w:pPr>
+    </w:lvl>
+    <w:lvl w:ilvl="1">
+      <w:numFmt w:val="bullet"/>
+      <w:lvlText w:val="◦"/>
+      <w:lvlJc w:val="left"/>
+      <w:pPr>
+        <w:tabs>
+          <w:tab w:val="num" w:pos="720"/>
+        </w:tabs>
+        <w:ind w:left="1200" w:hanging="480"/>
+      </w:pPr>
+    </w:lvl>
+    <w:lvl w:ilvl="2">
+      <w:numFmt w:val="bullet"/>
+      <w:lvlText w:val="‣"/>
+      <w:lvlJc w:val="left"/>
+      <w:pPr>
+        <w:tabs>
+          <w:tab w:val="num" w:pos="1440"/>
+        </w:tabs>
+        <w:ind w:left="1920" w:hanging="480"/>
+      </w:pPr>
+    </w:lvl>
+    <w:lvl w:ilvl="3">
+      <w:numFmt w:val="bullet"/>
+      <w:lvlText w:val="⁃"/>
+      <w:lvlJc w:val="left"/>
+      <w:pPr>
+        <w:tabs>
+          <w:tab w:val="num" w:pos="2160"/>
+        </w:tabs>
+        <w:ind w:left="2640" w:hanging="480"/>
+      </w:pPr>
+    </w:lvl>
+    <w:lvl w:ilvl="4">
+      <w:numFmt w:val="bullet"/>
+      <w:lvlText w:val="•"/>
+      <w:lvlJc w:val="left"/>
+      <w:pPr>
+        <w:tabs>
+          <w:tab w:val="num" w:pos="2880"/>
+        </w:tabs>
+        <w:ind w:left="3360" w:hanging="480"/>
+      </w:pPr>
+    </w:lvl>
+    <w:lvl w:ilvl="5">
+      <w:numFmt w:val="bullet"/>
+      <w:lvlText w:val="◦"/>
+      <w:lvlJc w:val="left"/>
+      <w:pPr>
+        <w:tabs>
+          <w:tab w:val="num" w:pos="3600"/>
+        </w:tabs>
+        <w:ind w:left="4080" w:hanging="480"/>
+      </w:pPr>
+    </w:lvl>
+    <w:lvl w:ilvl="6">
+      <w:numFmt w:val="bullet"/>
+      <w:lvlText w:val="‣"/>
+      <w:lvlJc w:val="left"/>
+      <w:pPr>
+        <w:tabs>
+          <w:tab w:val="num" w:pos="4320"/>
+        </w:tabs>
+        <w:ind w:left="4800" w:hanging="480"/>
+      </w:pPr>
+    </w:lvl>
+    <w:lvl w:ilvl="7">
+      <w:numFmt w:val="decimal"/>
+      <w:lvlText w:val=""/>
+      <w:lvlJc w:val="left"/>
+    </w:lvl>
+    <w:lvl w:ilvl="8">
+      <w:numFmt w:val="decimal"/>
+      <w:lvlText w:val=""/>
+      <w:lvlJc w:val="left"/>
+    </w:lvl>
+  </w:abstractNum>
+  <w:abstractNum w:abstractNumId="990">
+    <w:nsid w:val="47d9508e"/>
     <w:multiLevelType w:val="multilevel"/>
     <w:lvl w:ilvl="0">
       <w:numFmt w:val="bullet"/>
@@ -2202,8 +2641,8 @@
       </w:pPr>
     </w:lvl>
   </w:abstractNum>
-  <w:abstractNum w:abstractNumId="2">
-    <w:nsid w:val="70c74658"/>
+  <w:abstractNum w:abstractNumId="991">
+    <w:nsid w:val="38d6997d"/>
     <w:multiLevelType w:val="multilevel"/>
     <w:lvl w:ilvl="0">
       <w:numFmt w:val="bullet"/>
@@ -2287,22 +2726,46 @@
     <w:abstractNumId w:val="0"/>
   </w:num>
   <w:num w:numId="2">
-    <w:abstractNumId w:val="2"/>
+    <w:abstractNumId w:val="1"/>
   </w:num>
   <w:num w:numId="3">
-    <w:abstractNumId w:val="2"/>
+    <w:abstractNumId w:val="1"/>
   </w:num>
   <w:num w:numId="4">
-    <w:abstractNumId w:val="2"/>
+    <w:abstractNumId w:val="1"/>
   </w:num>
   <w:num w:numId="5">
-    <w:abstractNumId w:val="2"/>
+    <w:abstractNumId w:val="1"/>
   </w:num>
   <w:num w:numId="6">
-    <w:abstractNumId w:val="2"/>
+    <w:abstractNumId w:val="1"/>
   </w:num>
   <w:num w:numId="7">
-    <w:abstractNumId w:val="2"/>
+    <w:abstractNumId w:val="1"/>
+  </w:num>
+  <w:num w:numId="8">
+    <w:abstractNumId w:val="1"/>
+  </w:num>
+  <w:num w:numId="1000">
+    <w:abstractNumId w:val="990"/>
+  </w:num>
+  <w:num w:numId="1001">
+    <w:abstractNumId w:val="991"/>
+  </w:num>
+  <w:num w:numId="1002">
+    <w:abstractNumId w:val="991"/>
+  </w:num>
+  <w:num w:numId="1003">
+    <w:abstractNumId w:val="991"/>
+  </w:num>
+  <w:num w:numId="1004">
+    <w:abstractNumId w:val="991"/>
+  </w:num>
+  <w:num w:numId="1005">
+    <w:abstractNumId w:val="991"/>
+  </w:num>
+  <w:num w:numId="1006">
+    <w:abstractNumId w:val="991"/>
   </w:num>
 </w:numbering>
 </file>
@@ -2723,111 +3186,128 @@
       <w:sz w:val="22"/>
     </w:rPr>
   </w:style>
-  <w:style w:type="paragraph" w:customStyle="1" w:styleId="SourceCode">
-    <w:name w:val="Source Code"/>
-    <w:basedOn w:val="Normal"/>
-    <w:link w:val="VerbatimChar"/>
-    <w:pPr>
-      <w:wordWrap w:val="off"/>
-    </w:pPr>
-  </w:style>
-  <w:style w:type="character" w:customStyle="1" w:styleId="KeywordTok">
-    <w:name w:val="KeywordTok"/>
+  <w:style w:type="character" w:customStyle="1" w:styleId="ConstantTok">
+    <w:name w:val="ConstantTok"/>
+    <w:basedOn w:val="VerbatimChar"/>
+    <w:rPr>
+      <w:color w:val="880000"/>
+    </w:rPr>
+  </w:style>
+  <w:style w:type="character" w:customStyle="1" w:styleId="SpecialCharTok">
+    <w:name w:val="SpecialCharTok"/>
+    <w:basedOn w:val="VerbatimChar"/>
+    <w:rPr>
+      <w:color w:val="4070a0"/>
+    </w:rPr>
+  </w:style>
+  <w:style w:type="character" w:customStyle="1" w:styleId="VerbatimStringTok">
+    <w:name w:val="VerbatimStringTok"/>
+    <w:basedOn w:val="VerbatimChar"/>
+    <w:rPr>
+      <w:color w:val="4070a0"/>
+    </w:rPr>
+  </w:style>
+  <w:style w:type="character" w:customStyle="1" w:styleId="SpecialStringTok">
+    <w:name w:val="SpecialStringTok"/>
+    <w:basedOn w:val="VerbatimChar"/>
+    <w:rPr>
+      <w:color w:val="bb6688"/>
+    </w:rPr>
+  </w:style>
+  <w:style w:type="character" w:customStyle="1" w:styleId="ImportTok">
+    <w:name w:val="ImportTok"/>
+    <w:basedOn w:val="VerbatimChar"/>
+    <w:rPr/>
+  </w:style>
+  <w:style w:type="character" w:customStyle="1" w:styleId="DocumentationTok">
+    <w:name w:val="DocumentationTok"/>
+    <w:basedOn w:val="VerbatimChar"/>
+    <w:rPr>
+      <w:color w:val="ba2121"/>
+      <w:i/>
+    </w:rPr>
+  </w:style>
+  <w:style w:type="character" w:customStyle="1" w:styleId="AnnotationTok">
+    <w:name w:val="AnnotationTok"/>
+    <w:basedOn w:val="VerbatimChar"/>
+    <w:rPr>
+      <w:color w:val="60a0b0"/>
+      <w:b/>
+      <w:i/>
+    </w:rPr>
+  </w:style>
+  <w:style w:type="character" w:customStyle="1" w:styleId="CommentVarTok">
+    <w:name w:val="CommentVarTok"/>
+    <w:basedOn w:val="VerbatimChar"/>
+    <w:rPr>
+      <w:color w:val="60a0b0"/>
+      <w:b/>
+      <w:i/>
+    </w:rPr>
+  </w:style>
+  <w:style w:type="character" w:customStyle="1" w:styleId="VariableTok">
+    <w:name w:val="VariableTok"/>
+    <w:basedOn w:val="VerbatimChar"/>
+    <w:rPr>
+      <w:color w:val="19177c"/>
+    </w:rPr>
+  </w:style>
+  <w:style w:type="character" w:customStyle="1" w:styleId="ControlFlowTok">
+    <w:name w:val="ControlFlowTok"/>
     <w:basedOn w:val="VerbatimChar"/>
     <w:rPr>
       <w:color w:val="007020"/>
       <w:b/>
     </w:rPr>
   </w:style>
-  <w:style w:type="character" w:customStyle="1" w:styleId="DataTypeTok">
-    <w:name w:val="DataTypeTok"/>
+  <w:style w:type="character" w:customStyle="1" w:styleId="OperatorTok">
+    <w:name w:val="OperatorTok"/>
     <w:basedOn w:val="VerbatimChar"/>
     <w:rPr>
-      <w:color w:val="902000"/>
-    </w:rPr>
-  </w:style>
-  <w:style w:type="character" w:customStyle="1" w:styleId="DecValTok">
-    <w:name w:val="DecValTok"/>
-    <w:basedOn w:val="VerbatimChar"/>
-    <w:rPr>
-      <w:color w:val="40a070"/>
-    </w:rPr>
-  </w:style>
-  <w:style w:type="character" w:customStyle="1" w:styleId="BaseNTok">
-    <w:name w:val="BaseNTok"/>
-    <w:basedOn w:val="VerbatimChar"/>
-    <w:rPr>
-      <w:color w:val="40a070"/>
-    </w:rPr>
-  </w:style>
-  <w:style w:type="character" w:customStyle="1" w:styleId="FloatTok">
-    <w:name w:val="FloatTok"/>
-    <w:basedOn w:val="VerbatimChar"/>
-    <w:rPr>
-      <w:color w:val="40a070"/>
-    </w:rPr>
-  </w:style>
-  <w:style w:type="character" w:customStyle="1" w:styleId="CharTok">
-    <w:name w:val="CharTok"/>
-    <w:basedOn w:val="VerbatimChar"/>
-    <w:rPr>
-      <w:color w:val="4070a0"/>
-    </w:rPr>
-  </w:style>
-  <w:style w:type="character" w:customStyle="1" w:styleId="StringTok">
-    <w:name w:val="StringTok"/>
-    <w:basedOn w:val="VerbatimChar"/>
-    <w:rPr>
-      <w:color w:val="4070a0"/>
-    </w:rPr>
-  </w:style>
-  <w:style w:type="character" w:customStyle="1" w:styleId="CommentTok">
-    <w:name w:val="CommentTok"/>
-    <w:basedOn w:val="VerbatimChar"/>
-    <w:rPr>
-      <w:color w:val="60a0b0"/>
-      <w:i/>
-    </w:rPr>
-  </w:style>
-  <w:style w:type="character" w:customStyle="1" w:styleId="OtherTok">
-    <w:name w:val="OtherTok"/>
-    <w:basedOn w:val="VerbatimChar"/>
-    <w:rPr>
-      <w:color w:val="007020"/>
-    </w:rPr>
-  </w:style>
-  <w:style w:type="character" w:customStyle="1" w:styleId="AlertTok">
-    <w:name w:val="AlertTok"/>
-    <w:basedOn w:val="VerbatimChar"/>
-    <w:rPr>
-      <w:color w:val="ff0000"/>
-      <w:b/>
-    </w:rPr>
-  </w:style>
-  <w:style w:type="character" w:customStyle="1" w:styleId="FunctionTok">
-    <w:name w:val="FunctionTok"/>
-    <w:basedOn w:val="VerbatimChar"/>
-    <w:rPr>
-      <w:color w:val="06287e"/>
-    </w:rPr>
-  </w:style>
-  <w:style w:type="character" w:customStyle="1" w:styleId="RegionMarkerTok">
-    <w:name w:val="RegionMarkerTok"/>
+      <w:color w:val="666666"/>
+    </w:rPr>
+  </w:style>
+  <w:style w:type="character" w:customStyle="1" w:styleId="BuiltInTok">
+    <w:name w:val="BuiltInTok"/>
     <w:basedOn w:val="VerbatimChar"/>
     <w:rPr/>
   </w:style>
-  <w:style w:type="character" w:customStyle="1" w:styleId="ErrorTok">
-    <w:name w:val="ErrorTok"/>
-    <w:basedOn w:val="VerbatimChar"/>
-    <w:rPr>
-      <w:color w:val="ff0000"/>
-      <w:b/>
-    </w:rPr>
-  </w:style>
-  <w:style w:type="character" w:customStyle="1" w:styleId="NormalTok">
-    <w:name w:val="NormalTok"/>
+  <w:style w:type="character" w:customStyle="1" w:styleId="ExtensionTok">
+    <w:name w:val="ExtensionTok"/>
     <w:basedOn w:val="VerbatimChar"/>
     <w:rPr/>
+  </w:style>
+  <w:style w:type="character" w:customStyle="1" w:styleId="PreprocessorTok">
+    <w:name w:val="PreprocessorTok"/>
+    <w:basedOn w:val="VerbatimChar"/>
+    <w:rPr>
+      <w:color w:val="bc7a00"/>
+    </w:rPr>
+  </w:style>
+  <w:style w:type="character" w:customStyle="1" w:styleId="AttributeTok">
+    <w:name w:val="AttributeTok"/>
+    <w:basedOn w:val="VerbatimChar"/>
+    <w:rPr>
+      <w:color w:val="7d9029"/>
+    </w:rPr>
+  </w:style>
+  <w:style w:type="character" w:customStyle="1" w:styleId="InformationTok">
+    <w:name w:val="InformationTok"/>
+    <w:basedOn w:val="VerbatimChar"/>
+    <w:rPr>
+      <w:color w:val="60a0b0"/>
+      <w:b/>
+      <w:i/>
+    </w:rPr>
+  </w:style>
+  <w:style w:type="character" w:customStyle="1" w:styleId="WarningTok">
+    <w:name w:val="WarningTok"/>
+    <w:basedOn w:val="VerbatimChar"/>
+    <w:rPr>
+      <w:color w:val="60a0b0"/>
+      <w:b/>
+      <w:i/>
+    </w:rPr>
   </w:style>
 </w:styles>
 </file>

</xml_diff>